<commit_message>
Added shell file to create database and tables
</commit_message>
<xml_diff>
--- a/uploadFiles/+918017662411.docx
+++ b/uploadFiles/+918017662411.docx
@@ -55,7 +55,7 @@
           <w:b/>
           <w:bCs/>
         </w:rPr>
-        <w:t xml:space="preserve">PRIANSHU BHASKAR</w:t>
+        <w:t xml:space="preserve">SACHIN TIBREWAL</w:t>
       </w:r>
       <w:r>
         <w:rPr>
@@ -93,7 +93,7 @@
           <w:b/>
           <w:bCs/>
         </w:rPr>
-        <w:t xml:space="preserve">prianshu@mailinator.com</w:t>
+        <w:t xml:space="preserve">sachin.tibrewal@innoraft.com</w:t>
       </w:r>
     </w:p>
     <w:p/>
@@ -161,27 +161,27 @@
                 <w:b/>
                 <w:bCs/>
               </w:rPr>
-              <w:t xml:space="preserve">MATHS</w:t>
-            </w:r>
-          </w:p>
-        </w:tc>
-        <w:tc>
-          <w:tcPr>
-            <w:tcW w:w="4000" w:type="dxa"/>
-          </w:tcPr>
-          <w:p>
-            <w:pPr>
-              <w:jc w:val="center"/>
-            </w:pPr>
-            <w:r>
-              <w:rPr>
-                <w:color w:val="006699"/>
-                <w:sz w:val="32"/>
-                <w:szCs w:val="32"/>
-                <w:b/>
-                <w:bCs/>
-              </w:rPr>
-              <w:t xml:space="preserve">90</w:t>
+              <w:t xml:space="preserve">ENGLISH</w:t>
+            </w:r>
+          </w:p>
+        </w:tc>
+        <w:tc>
+          <w:tcPr>
+            <w:tcW w:w="4000" w:type="dxa"/>
+          </w:tcPr>
+          <w:p>
+            <w:pPr>
+              <w:jc w:val="center"/>
+            </w:pPr>
+            <w:r>
+              <w:rPr>
+                <w:color w:val="006699"/>
+                <w:sz w:val="32"/>
+                <w:szCs w:val="32"/>
+                <w:b/>
+                <w:bCs/>
+              </w:rPr>
+              <w:t xml:space="preserve">86</w:t>
             </w:r>
           </w:p>
         </w:tc>
@@ -204,27 +204,156 @@
                 <w:b/>
                 <w:bCs/>
               </w:rPr>
-              <w:t xml:space="preserve">ENGLISH</w:t>
-            </w:r>
-          </w:p>
-        </w:tc>
-        <w:tc>
-          <w:tcPr>
-            <w:tcW w:w="4000" w:type="dxa"/>
-          </w:tcPr>
-          <w:p>
-            <w:pPr>
-              <w:jc w:val="center"/>
-            </w:pPr>
-            <w:r>
-              <w:rPr>
-                <w:color w:val="006699"/>
-                <w:sz w:val="32"/>
-                <w:szCs w:val="32"/>
-                <w:b/>
-                <w:bCs/>
-              </w:rPr>
-              <w:t xml:space="preserve">100</w:t>
+              <w:t xml:space="preserve">MATHS</w:t>
+            </w:r>
+          </w:p>
+        </w:tc>
+        <w:tc>
+          <w:tcPr>
+            <w:tcW w:w="4000" w:type="dxa"/>
+          </w:tcPr>
+          <w:p>
+            <w:pPr>
+              <w:jc w:val="center"/>
+            </w:pPr>
+            <w:r>
+              <w:rPr>
+                <w:color w:val="006699"/>
+                <w:sz w:val="32"/>
+                <w:szCs w:val="32"/>
+                <w:b/>
+                <w:bCs/>
+              </w:rPr>
+              <w:t xml:space="preserve">95</w:t>
+            </w:r>
+          </w:p>
+        </w:tc>
+      </w:tr>
+      <w:tr>
+        <w:trPr/>
+        <w:tc>
+          <w:tcPr>
+            <w:tcW w:w="4000" w:type="dxa"/>
+          </w:tcPr>
+          <w:p>
+            <w:pPr>
+              <w:jc w:val="center"/>
+            </w:pPr>
+            <w:r>
+              <w:rPr>
+                <w:color w:val="006699"/>
+                <w:sz w:val="32"/>
+                <w:szCs w:val="32"/>
+                <w:b/>
+                <w:bCs/>
+              </w:rPr>
+              <w:t xml:space="preserve">CHEMISTRY</w:t>
+            </w:r>
+          </w:p>
+        </w:tc>
+        <w:tc>
+          <w:tcPr>
+            <w:tcW w:w="4000" w:type="dxa"/>
+          </w:tcPr>
+          <w:p>
+            <w:pPr>
+              <w:jc w:val="center"/>
+            </w:pPr>
+            <w:r>
+              <w:rPr>
+                <w:color w:val="006699"/>
+                <w:sz w:val="32"/>
+                <w:szCs w:val="32"/>
+                <w:b/>
+                <w:bCs/>
+              </w:rPr>
+              <w:t xml:space="preserve">94</w:t>
+            </w:r>
+          </w:p>
+        </w:tc>
+      </w:tr>
+      <w:tr>
+        <w:trPr/>
+        <w:tc>
+          <w:tcPr>
+            <w:tcW w:w="4000" w:type="dxa"/>
+          </w:tcPr>
+          <w:p>
+            <w:pPr>
+              <w:jc w:val="center"/>
+            </w:pPr>
+            <w:r>
+              <w:rPr>
+                <w:color w:val="006699"/>
+                <w:sz w:val="32"/>
+                <w:szCs w:val="32"/>
+                <w:b/>
+                <w:bCs/>
+              </w:rPr>
+              <w:t xml:space="preserve">PHYSICS</w:t>
+            </w:r>
+          </w:p>
+        </w:tc>
+        <w:tc>
+          <w:tcPr>
+            <w:tcW w:w="4000" w:type="dxa"/>
+          </w:tcPr>
+          <w:p>
+            <w:pPr>
+              <w:jc w:val="center"/>
+            </w:pPr>
+            <w:r>
+              <w:rPr>
+                <w:color w:val="006699"/>
+                <w:sz w:val="32"/>
+                <w:szCs w:val="32"/>
+                <w:b/>
+                <w:bCs/>
+              </w:rPr>
+              <w:t xml:space="preserve">78</w:t>
+            </w:r>
+          </w:p>
+        </w:tc>
+      </w:tr>
+      <w:tr>
+        <w:trPr/>
+        <w:tc>
+          <w:tcPr>
+            <w:tcW w:w="4000" w:type="dxa"/>
+          </w:tcPr>
+          <w:p>
+            <w:pPr>
+              <w:jc w:val="center"/>
+            </w:pPr>
+            <w:r>
+              <w:rPr>
+                <w:color w:val="006699"/>
+                <w:sz w:val="32"/>
+                <w:szCs w:val="32"/>
+                <w:b/>
+                <w:bCs/>
+              </w:rPr>
+              <w:t xml:space="preserve">COMPUTER SCIENCE</w:t>
+            </w:r>
+          </w:p>
+        </w:tc>
+        <w:tc>
+          <w:tcPr>
+            <w:tcW w:w="4000" w:type="dxa"/>
+          </w:tcPr>
+          <w:p>
+            <w:pPr>
+              <w:jc w:val="center"/>
+            </w:pPr>
+            <w:r>
+              <w:rPr>
+                <w:color w:val="006699"/>
+                <w:sz w:val="32"/>
+                <w:szCs w:val="32"/>
+                <w:b/>
+                <w:bCs/>
+              </w:rPr>
+              <w:t xml:space="preserve">78</w:t>
             </w:r>
           </w:p>
         </w:tc>

</xml_diff>